<commit_message>
made a few small changes to gsflow release notes. added a few responses to comments by Rich
</commit_message>
<xml_diff>
--- a/GSFLOW/review_docs/author_response_to_RMCD.docx
+++ b/GSFLOW/review_docs/author_response_to_RMCD.docx
@@ -173,7 +173,47 @@
           <w:sz w:val="24"/>
           <w:szCs w:val="24"/>
         </w:rPr>
-        <w:t>Attached are docs that I had review comments in. My general comment is that this is a pretty significant update, and asking the user to square all the changes in this version with previous documentation is a big ask.  But perhaps it's easier for folks who have experience with the application.  Also, I realize it's a big ask to update all the documentation.  For some user's just starting with GSFlow assimilating the changes with the primary documentation could be an impediment to getting started...</w:t>
+        <w:t xml:space="preserve">Attached are docs that I had review comments in. My general comment is that this is a pretty significant </w:t>
+      </w:r>
+      <w:proofErr w:type="gramStart"/>
+      <w:r>
+        <w:rPr>
+          <w:rFonts w:ascii="Arial" w:eastAsia="Times New Roman" w:hAnsi="Arial" w:cs="Arial"/>
+          <w:color w:val="222222"/>
+          <w:sz w:val="24"/>
+          <w:szCs w:val="24"/>
+        </w:rPr>
+        <w:t>update, and</w:t>
+      </w:r>
+      <w:proofErr w:type="gramEnd"/>
+      <w:r>
+        <w:rPr>
+          <w:rFonts w:ascii="Arial" w:eastAsia="Times New Roman" w:hAnsi="Arial" w:cs="Arial"/>
+          <w:color w:val="222222"/>
+          <w:sz w:val="24"/>
+          <w:szCs w:val="24"/>
+        </w:rPr>
+        <w:t xml:space="preserve"> asking the user to square all the changes in this version with previous documentation is a big ask.  But perhaps it's easier for folks who have experience with the application.  Also, I realize it's a big ask to update all the documentation.  For some user's just starting with </w:t>
+      </w:r>
+      <w:proofErr w:type="spellStart"/>
+      <w:r>
+        <w:rPr>
+          <w:rFonts w:ascii="Arial" w:eastAsia="Times New Roman" w:hAnsi="Arial" w:cs="Arial"/>
+          <w:color w:val="222222"/>
+          <w:sz w:val="24"/>
+          <w:szCs w:val="24"/>
+        </w:rPr>
+        <w:t>GSFlow</w:t>
+      </w:r>
+      <w:proofErr w:type="spellEnd"/>
+      <w:r>
+        <w:rPr>
+          <w:rFonts w:ascii="Arial" w:eastAsia="Times New Roman" w:hAnsi="Arial" w:cs="Arial"/>
+          <w:color w:val="222222"/>
+          <w:sz w:val="24"/>
+          <w:szCs w:val="24"/>
+        </w:rPr>
+        <w:t xml:space="preserve"> assimilating the changes with the primary documentation could be an impediment to getting started...</w:t>
       </w:r>
     </w:p>
     <w:p>
@@ -208,84 +248,6 @@
         </w:rPr>
         <w:t>Author response: It would be nice to write a unifying document. MODFLOW and PRMS have relied on separate reports for each new capability (Package and Module, respectively) with release notes to provide some sense of unification. Hopefully, when a new version of GSFLOW is built based on MODFLOW-6 and PRMS-6, a unifying document will be made.</w:t>
       </w:r>
-    </w:p>
-    <w:p>
-      <w:pPr>
-        <w:shd w:val="clear" w:color="auto" w:fill="FFFFFF"/>
-        <w:spacing w:after="0" w:line="240" w:lineRule="auto"/>
-        <w:rPr>
-          <w:rFonts w:ascii="Arial" w:eastAsia="Times New Roman" w:hAnsi="Arial" w:cs="Arial"/>
-          <w:color w:val="222222"/>
-          <w:sz w:val="24"/>
-          <w:szCs w:val="24"/>
-        </w:rPr>
-      </w:pPr>
-    </w:p>
-    <w:p>
-      <w:pPr>
-        <w:shd w:val="clear" w:color="auto" w:fill="FFFFFF"/>
-        <w:spacing w:after="0" w:line="240" w:lineRule="auto"/>
-        <w:rPr>
-          <w:rFonts w:ascii="Arial" w:eastAsia="Times New Roman" w:hAnsi="Arial" w:cs="Arial"/>
-          <w:color w:val="222222"/>
-          <w:sz w:val="24"/>
-          <w:szCs w:val="24"/>
-        </w:rPr>
-      </w:pPr>
-      <w:r>
-        <w:rPr>
-          <w:rFonts w:ascii="Arial" w:eastAsia="Times New Roman" w:hAnsi="Arial" w:cs="Arial"/>
-          <w:color w:val="222222"/>
-          <w:sz w:val="24"/>
-          <w:szCs w:val="24"/>
-        </w:rPr>
-        <w:t>Some additional observations:</w:t>
-      </w:r>
-    </w:p>
-    <w:p>
-      <w:pPr>
-        <w:shd w:val="clear" w:color="auto" w:fill="FFFFFF"/>
-        <w:spacing w:after="0" w:line="240" w:lineRule="auto"/>
-        <w:rPr>
-          <w:rFonts w:ascii="Arial" w:eastAsia="Times New Roman" w:hAnsi="Arial" w:cs="Arial"/>
-          <w:color w:val="222222"/>
-          <w:sz w:val="24"/>
-          <w:szCs w:val="24"/>
-        </w:rPr>
-      </w:pPr>
-      <w:r>
-        <w:rPr>
-          <w:rFonts w:ascii="Arial" w:eastAsia="Times New Roman" w:hAnsi="Arial" w:cs="Arial"/>
-          <w:color w:val="222222"/>
-          <w:sz w:val="24"/>
-          <w:szCs w:val="24"/>
-        </w:rPr>
-        <w:t>I tried running multiple simulations using the bat files simultaneously in cmd windows.  It looks like you can only run one at a time because after the first batch is executed subsequent runs fail because gsflow.log is in use.  That seems like a problem if users want to run multiple simulations.  Or maybe I'm missing something? perhaps running in separate directories solves the problem.  However I wonder if in general allowing the user to specify the .log file name would be useful?</w:t>
-      </w:r>
-    </w:p>
-    <w:p>
-      <w:pPr>
-        <w:shd w:val="clear" w:color="auto" w:fill="FFFFFF"/>
-        <w:spacing w:after="0" w:line="240" w:lineRule="auto"/>
-        <w:rPr>
-          <w:rFonts w:ascii="Arial" w:eastAsia="Times New Roman" w:hAnsi="Arial" w:cs="Arial"/>
-          <w:color w:val="222222"/>
-          <w:sz w:val="24"/>
-          <w:szCs w:val="24"/>
-        </w:rPr>
-      </w:pPr>
-    </w:p>
-    <w:p>
-      <w:pPr>
-        <w:shd w:val="clear" w:color="auto" w:fill="FFFFFF"/>
-        <w:spacing w:after="0" w:line="240" w:lineRule="auto"/>
-        <w:rPr>
-          <w:rFonts w:ascii="Arial" w:eastAsia="Times New Roman" w:hAnsi="Arial" w:cs="Arial"/>
-          <w:color w:val="222222"/>
-          <w:sz w:val="24"/>
-          <w:szCs w:val="24"/>
-        </w:rPr>
-      </w:pPr>
       <w:r>
         <w:rPr>
           <w:rFonts w:ascii="Arial" w:eastAsia="Times New Roman" w:hAnsi="Arial" w:cs="Arial"/>
@@ -293,190 +255,7 @@
           <w:sz w:val="24"/>
           <w:szCs w:val="24"/>
         </w:rPr>
-        <w:t>Author response: typically, a user would not run multiple simulations at the same time. However, this does happen, and the log file is a problem. For the next release we’ll add an option to suppress writing the log file as well as the option to specify a name.</w:t>
-      </w:r>
-    </w:p>
-    <w:p>
-      <w:pPr>
-        <w:shd w:val="clear" w:color="auto" w:fill="FFFFFF"/>
-        <w:spacing w:after="0" w:line="240" w:lineRule="auto"/>
-        <w:rPr>
-          <w:rFonts w:ascii="Arial" w:eastAsia="Times New Roman" w:hAnsi="Arial" w:cs="Arial"/>
-          <w:color w:val="222222"/>
-          <w:sz w:val="24"/>
-          <w:szCs w:val="24"/>
-        </w:rPr>
-      </w:pPr>
-    </w:p>
-    <w:p>
-      <w:pPr>
-        <w:shd w:val="clear" w:color="auto" w:fill="FFFFFF"/>
-        <w:spacing w:after="0" w:line="240" w:lineRule="auto"/>
-        <w:rPr>
-          <w:rFonts w:ascii="Arial" w:eastAsia="Times New Roman" w:hAnsi="Arial" w:cs="Arial"/>
-          <w:color w:val="222222"/>
-          <w:sz w:val="24"/>
-          <w:szCs w:val="24"/>
-        </w:rPr>
-      </w:pPr>
-      <w:r>
-        <w:rPr>
-          <w:rFonts w:ascii="Arial" w:eastAsia="Times New Roman" w:hAnsi="Arial" w:cs="Arial"/>
-          <w:color w:val="222222"/>
-          <w:sz w:val="24"/>
-          <w:szCs w:val="24"/>
-        </w:rPr>
-        <w:t>I successfully ran all bat files in sagehen</w:t>
-      </w:r>
-    </w:p>
-    <w:p>
-      <w:pPr>
-        <w:shd w:val="clear" w:color="auto" w:fill="FFFFFF"/>
-        <w:spacing w:after="0" w:line="240" w:lineRule="auto"/>
-        <w:rPr>
-          <w:rFonts w:ascii="Arial" w:eastAsia="Times New Roman" w:hAnsi="Arial" w:cs="Arial"/>
-          <w:color w:val="222222"/>
-          <w:sz w:val="24"/>
-          <w:szCs w:val="24"/>
-        </w:rPr>
-      </w:pPr>
-    </w:p>
-    <w:p>
-      <w:pPr>
-        <w:shd w:val="clear" w:color="auto" w:fill="FFFFFF"/>
-        <w:spacing w:after="0" w:line="240" w:lineRule="auto"/>
-        <w:rPr>
-          <w:rFonts w:ascii="Arial" w:eastAsia="Times New Roman" w:hAnsi="Arial" w:cs="Arial"/>
-          <w:color w:val="222222"/>
-          <w:sz w:val="24"/>
-          <w:szCs w:val="24"/>
-        </w:rPr>
-      </w:pPr>
-      <w:r>
-        <w:rPr>
-          <w:rFonts w:ascii="Arial" w:eastAsia="Times New Roman" w:hAnsi="Arial" w:cs="Arial"/>
-          <w:color w:val="222222"/>
-          <w:sz w:val="24"/>
-          <w:szCs w:val="24"/>
-        </w:rPr>
-        <w:t>I successfully ran all bat files in sagehen_restart</w:t>
-      </w:r>
-    </w:p>
-    <w:p>
-      <w:pPr>
-        <w:shd w:val="clear" w:color="auto" w:fill="FFFFFF"/>
-        <w:spacing w:after="0" w:line="240" w:lineRule="auto"/>
-        <w:rPr>
-          <w:rFonts w:ascii="Arial" w:eastAsia="Times New Roman" w:hAnsi="Arial" w:cs="Arial"/>
-          <w:color w:val="222222"/>
-          <w:sz w:val="24"/>
-          <w:szCs w:val="24"/>
-        </w:rPr>
-      </w:pPr>
-    </w:p>
-    <w:p>
-      <w:pPr>
-        <w:shd w:val="clear" w:color="auto" w:fill="FFFFFF"/>
-        <w:spacing w:after="0" w:line="240" w:lineRule="auto"/>
-        <w:rPr>
-          <w:rFonts w:ascii="Arial" w:eastAsia="Times New Roman" w:hAnsi="Arial" w:cs="Arial"/>
-          <w:color w:val="222222"/>
-          <w:sz w:val="24"/>
-          <w:szCs w:val="24"/>
-        </w:rPr>
-      </w:pPr>
-      <w:r>
-        <w:rPr>
-          <w:rFonts w:ascii="Arial" w:eastAsia="Times New Roman" w:hAnsi="Arial" w:cs="Arial"/>
-          <w:color w:val="222222"/>
-          <w:sz w:val="24"/>
-          <w:szCs w:val="24"/>
-        </w:rPr>
-        <w:t>I successfully ran bat files in tahoe_restart</w:t>
-      </w:r>
-    </w:p>
-    <w:p>
-      <w:pPr>
-        <w:shd w:val="clear" w:color="auto" w:fill="FFFFFF"/>
-        <w:spacing w:after="0" w:line="240" w:lineRule="auto"/>
-        <w:rPr>
-          <w:rFonts w:ascii="Arial" w:eastAsia="Times New Roman" w:hAnsi="Arial" w:cs="Arial"/>
-          <w:color w:val="222222"/>
-          <w:sz w:val="24"/>
-          <w:szCs w:val="24"/>
-        </w:rPr>
-      </w:pPr>
-    </w:p>
-    <w:p>
-      <w:pPr>
-        <w:shd w:val="clear" w:color="auto" w:fill="FFFFFF"/>
-        <w:spacing w:after="0" w:line="240" w:lineRule="auto"/>
-        <w:rPr>
-          <w:rFonts w:ascii="Arial" w:eastAsia="Times New Roman" w:hAnsi="Arial" w:cs="Arial"/>
-          <w:color w:val="222222"/>
-          <w:sz w:val="24"/>
-          <w:szCs w:val="24"/>
-        </w:rPr>
-      </w:pPr>
-      <w:r>
-        <w:rPr>
-          <w:rFonts w:ascii="Arial" w:eastAsia="Times New Roman" w:hAnsi="Arial" w:cs="Arial"/>
-          <w:color w:val="222222"/>
-          <w:sz w:val="24"/>
-          <w:szCs w:val="24"/>
-        </w:rPr>
-        <w:t>Many of the equations in the PET update are difficult to read then they are long and subsequently wrapped.  I've commented on these in the pdf.</w:t>
-      </w:r>
-    </w:p>
-    <w:p>
-      <w:pPr>
-        <w:shd w:val="clear" w:color="auto" w:fill="FFFFFF"/>
-        <w:spacing w:after="0" w:line="240" w:lineRule="auto"/>
-        <w:rPr>
-          <w:rFonts w:ascii="Arial" w:eastAsia="Times New Roman" w:hAnsi="Arial" w:cs="Arial"/>
-          <w:color w:val="222222"/>
-          <w:sz w:val="24"/>
-          <w:szCs w:val="24"/>
-        </w:rPr>
-      </w:pPr>
-    </w:p>
-    <w:p>
-      <w:pPr>
-        <w:shd w:val="clear" w:color="auto" w:fill="FFFFFF"/>
-        <w:spacing w:after="0" w:line="240" w:lineRule="auto"/>
-        <w:rPr>
-          <w:rFonts w:ascii="Arial" w:eastAsia="Times New Roman" w:hAnsi="Arial" w:cs="Arial"/>
-          <w:color w:val="222222"/>
-          <w:sz w:val="24"/>
-          <w:szCs w:val="24"/>
-        </w:rPr>
-      </w:pPr>
-      <w:r>
-        <w:rPr>
-          <w:rFonts w:ascii="Arial" w:eastAsia="Times New Roman" w:hAnsi="Arial" w:cs="Arial"/>
-          <w:color w:val="00B0F0"/>
-          <w:sz w:val="24"/>
-          <w:szCs w:val="24"/>
-        </w:rPr>
-        <w:t>Au</w:t>
-      </w:r>
-      <w:r>
-        <w:rPr>
-          <w:rFonts w:ascii="Arial" w:eastAsia="Times New Roman" w:hAnsi="Arial" w:cs="Arial"/>
-          <w:color w:val="00B0F0"/>
-          <w:sz w:val="24"/>
-          <w:szCs w:val="24"/>
-        </w:rPr>
-        <w:t>thor response:</w:t>
-      </w:r>
-      <w:r>
-        <w:rPr>
-          <w:rFonts w:ascii="Arial" w:eastAsia="Times New Roman" w:hAnsi="Arial" w:cs="Arial"/>
-          <w:color w:val="00B0F0"/>
-          <w:sz w:val="24"/>
-          <w:szCs w:val="24"/>
-        </w:rPr>
-        <w:t xml:space="preserve"> we have incorporated your editorial suggestions in the Update with responses to each comment included in the PDF version you provided.</w:t>
+        <w:t xml:space="preserve"> Future reports will use a separate unpublished document for input instructions so they can be updated like the release notes.</w:t>
       </w:r>
       <w:bookmarkStart w:id="0" w:name="_GoBack"/>
       <w:bookmarkEnd w:id="0"/>
@@ -511,6 +290,331 @@
           <w:sz w:val="24"/>
           <w:szCs w:val="24"/>
         </w:rPr>
+        <w:t>Some additional observations:</w:t>
+      </w:r>
+    </w:p>
+    <w:p>
+      <w:pPr>
+        <w:shd w:val="clear" w:color="auto" w:fill="FFFFFF"/>
+        <w:spacing w:after="0" w:line="240" w:lineRule="auto"/>
+        <w:rPr>
+          <w:rFonts w:ascii="Arial" w:eastAsia="Times New Roman" w:hAnsi="Arial" w:cs="Arial"/>
+          <w:color w:val="222222"/>
+          <w:sz w:val="24"/>
+          <w:szCs w:val="24"/>
+        </w:rPr>
+      </w:pPr>
+      <w:r>
+        <w:rPr>
+          <w:rFonts w:ascii="Arial" w:eastAsia="Times New Roman" w:hAnsi="Arial" w:cs="Arial"/>
+          <w:color w:val="222222"/>
+          <w:sz w:val="24"/>
+          <w:szCs w:val="24"/>
+        </w:rPr>
+        <w:t xml:space="preserve">I tried running multiple simulations using the bat files simultaneously in </w:t>
+      </w:r>
+      <w:proofErr w:type="spellStart"/>
+      <w:r>
+        <w:rPr>
+          <w:rFonts w:ascii="Arial" w:eastAsia="Times New Roman" w:hAnsi="Arial" w:cs="Arial"/>
+          <w:color w:val="222222"/>
+          <w:sz w:val="24"/>
+          <w:szCs w:val="24"/>
+        </w:rPr>
+        <w:t>cmd</w:t>
+      </w:r>
+      <w:proofErr w:type="spellEnd"/>
+      <w:r>
+        <w:rPr>
+          <w:rFonts w:ascii="Arial" w:eastAsia="Times New Roman" w:hAnsi="Arial" w:cs="Arial"/>
+          <w:color w:val="222222"/>
+          <w:sz w:val="24"/>
+          <w:szCs w:val="24"/>
+        </w:rPr>
+        <w:t xml:space="preserve"> windows.  It looks like you can only run one at a time because after the first batch is executed subsequent runs fail because gsflow.log is in use.  That seems like a problem if users want to run multiple simulations.  Or maybe I'm missing something? perhaps running in separate directories solves the problem.  </w:t>
+      </w:r>
+      <w:proofErr w:type="gramStart"/>
+      <w:r>
+        <w:rPr>
+          <w:rFonts w:ascii="Arial" w:eastAsia="Times New Roman" w:hAnsi="Arial" w:cs="Arial"/>
+          <w:color w:val="222222"/>
+          <w:sz w:val="24"/>
+          <w:szCs w:val="24"/>
+        </w:rPr>
+        <w:t>However</w:t>
+      </w:r>
+      <w:proofErr w:type="gramEnd"/>
+      <w:r>
+        <w:rPr>
+          <w:rFonts w:ascii="Arial" w:eastAsia="Times New Roman" w:hAnsi="Arial" w:cs="Arial"/>
+          <w:color w:val="222222"/>
+          <w:sz w:val="24"/>
+          <w:szCs w:val="24"/>
+        </w:rPr>
+        <w:t xml:space="preserve"> I wonder if in general allowing the user to specify the .log file name would be useful?</w:t>
+      </w:r>
+    </w:p>
+    <w:p>
+      <w:pPr>
+        <w:shd w:val="clear" w:color="auto" w:fill="FFFFFF"/>
+        <w:spacing w:after="0" w:line="240" w:lineRule="auto"/>
+        <w:rPr>
+          <w:rFonts w:ascii="Arial" w:eastAsia="Times New Roman" w:hAnsi="Arial" w:cs="Arial"/>
+          <w:color w:val="222222"/>
+          <w:sz w:val="24"/>
+          <w:szCs w:val="24"/>
+        </w:rPr>
+      </w:pPr>
+    </w:p>
+    <w:p>
+      <w:pPr>
+        <w:shd w:val="clear" w:color="auto" w:fill="FFFFFF"/>
+        <w:spacing w:after="0" w:line="240" w:lineRule="auto"/>
+        <w:rPr>
+          <w:rFonts w:ascii="Arial" w:eastAsia="Times New Roman" w:hAnsi="Arial" w:cs="Arial"/>
+          <w:color w:val="222222"/>
+          <w:sz w:val="24"/>
+          <w:szCs w:val="24"/>
+        </w:rPr>
+      </w:pPr>
+      <w:r>
+        <w:rPr>
+          <w:rFonts w:ascii="Arial" w:eastAsia="Times New Roman" w:hAnsi="Arial" w:cs="Arial"/>
+          <w:color w:val="00B0F0"/>
+          <w:sz w:val="24"/>
+          <w:szCs w:val="24"/>
+        </w:rPr>
+        <w:t>Author response: typically, a user would not run multiple simulations at the same time. However, this does happen, and the log file is a problem. For the next release we’ll add an option to suppress writing the log file as well as the option to specify a name.</w:t>
+      </w:r>
+    </w:p>
+    <w:p>
+      <w:pPr>
+        <w:shd w:val="clear" w:color="auto" w:fill="FFFFFF"/>
+        <w:spacing w:after="0" w:line="240" w:lineRule="auto"/>
+        <w:rPr>
+          <w:rFonts w:ascii="Arial" w:eastAsia="Times New Roman" w:hAnsi="Arial" w:cs="Arial"/>
+          <w:color w:val="222222"/>
+          <w:sz w:val="24"/>
+          <w:szCs w:val="24"/>
+        </w:rPr>
+      </w:pPr>
+    </w:p>
+    <w:p>
+      <w:pPr>
+        <w:shd w:val="clear" w:color="auto" w:fill="FFFFFF"/>
+        <w:spacing w:after="0" w:line="240" w:lineRule="auto"/>
+        <w:rPr>
+          <w:rFonts w:ascii="Arial" w:eastAsia="Times New Roman" w:hAnsi="Arial" w:cs="Arial"/>
+          <w:color w:val="222222"/>
+          <w:sz w:val="24"/>
+          <w:szCs w:val="24"/>
+        </w:rPr>
+      </w:pPr>
+      <w:r>
+        <w:rPr>
+          <w:rFonts w:ascii="Arial" w:eastAsia="Times New Roman" w:hAnsi="Arial" w:cs="Arial"/>
+          <w:color w:val="222222"/>
+          <w:sz w:val="24"/>
+          <w:szCs w:val="24"/>
+        </w:rPr>
+        <w:t xml:space="preserve">I successfully ran all bat files in </w:t>
+      </w:r>
+      <w:proofErr w:type="spellStart"/>
+      <w:r>
+        <w:rPr>
+          <w:rFonts w:ascii="Arial" w:eastAsia="Times New Roman" w:hAnsi="Arial" w:cs="Arial"/>
+          <w:color w:val="222222"/>
+          <w:sz w:val="24"/>
+          <w:szCs w:val="24"/>
+        </w:rPr>
+        <w:t>sagehen</w:t>
+      </w:r>
+      <w:proofErr w:type="spellEnd"/>
+    </w:p>
+    <w:p>
+      <w:pPr>
+        <w:shd w:val="clear" w:color="auto" w:fill="FFFFFF"/>
+        <w:spacing w:after="0" w:line="240" w:lineRule="auto"/>
+        <w:rPr>
+          <w:rFonts w:ascii="Arial" w:eastAsia="Times New Roman" w:hAnsi="Arial" w:cs="Arial"/>
+          <w:color w:val="222222"/>
+          <w:sz w:val="24"/>
+          <w:szCs w:val="24"/>
+        </w:rPr>
+      </w:pPr>
+    </w:p>
+    <w:p>
+      <w:pPr>
+        <w:shd w:val="clear" w:color="auto" w:fill="FFFFFF"/>
+        <w:spacing w:after="0" w:line="240" w:lineRule="auto"/>
+        <w:rPr>
+          <w:rFonts w:ascii="Arial" w:eastAsia="Times New Roman" w:hAnsi="Arial" w:cs="Arial"/>
+          <w:color w:val="222222"/>
+          <w:sz w:val="24"/>
+          <w:szCs w:val="24"/>
+        </w:rPr>
+      </w:pPr>
+      <w:r>
+        <w:rPr>
+          <w:rFonts w:ascii="Arial" w:eastAsia="Times New Roman" w:hAnsi="Arial" w:cs="Arial"/>
+          <w:color w:val="222222"/>
+          <w:sz w:val="24"/>
+          <w:szCs w:val="24"/>
+        </w:rPr>
+        <w:t xml:space="preserve">I successfully ran all bat files in </w:t>
+      </w:r>
+      <w:proofErr w:type="spellStart"/>
+      <w:r>
+        <w:rPr>
+          <w:rFonts w:ascii="Arial" w:eastAsia="Times New Roman" w:hAnsi="Arial" w:cs="Arial"/>
+          <w:color w:val="222222"/>
+          <w:sz w:val="24"/>
+          <w:szCs w:val="24"/>
+        </w:rPr>
+        <w:t>sagehen_restart</w:t>
+      </w:r>
+      <w:proofErr w:type="spellEnd"/>
+    </w:p>
+    <w:p>
+      <w:pPr>
+        <w:shd w:val="clear" w:color="auto" w:fill="FFFFFF"/>
+        <w:spacing w:after="0" w:line="240" w:lineRule="auto"/>
+        <w:rPr>
+          <w:rFonts w:ascii="Arial" w:eastAsia="Times New Roman" w:hAnsi="Arial" w:cs="Arial"/>
+          <w:color w:val="222222"/>
+          <w:sz w:val="24"/>
+          <w:szCs w:val="24"/>
+        </w:rPr>
+      </w:pPr>
+    </w:p>
+    <w:p>
+      <w:pPr>
+        <w:shd w:val="clear" w:color="auto" w:fill="FFFFFF"/>
+        <w:spacing w:after="0" w:line="240" w:lineRule="auto"/>
+        <w:rPr>
+          <w:rFonts w:ascii="Arial" w:eastAsia="Times New Roman" w:hAnsi="Arial" w:cs="Arial"/>
+          <w:color w:val="222222"/>
+          <w:sz w:val="24"/>
+          <w:szCs w:val="24"/>
+        </w:rPr>
+      </w:pPr>
+      <w:r>
+        <w:rPr>
+          <w:rFonts w:ascii="Arial" w:eastAsia="Times New Roman" w:hAnsi="Arial" w:cs="Arial"/>
+          <w:color w:val="222222"/>
+          <w:sz w:val="24"/>
+          <w:szCs w:val="24"/>
+        </w:rPr>
+        <w:t xml:space="preserve">I successfully ran bat files in </w:t>
+      </w:r>
+      <w:proofErr w:type="spellStart"/>
+      <w:r>
+        <w:rPr>
+          <w:rFonts w:ascii="Arial" w:eastAsia="Times New Roman" w:hAnsi="Arial" w:cs="Arial"/>
+          <w:color w:val="222222"/>
+          <w:sz w:val="24"/>
+          <w:szCs w:val="24"/>
+        </w:rPr>
+        <w:t>tahoe_restart</w:t>
+      </w:r>
+      <w:proofErr w:type="spellEnd"/>
+    </w:p>
+    <w:p>
+      <w:pPr>
+        <w:shd w:val="clear" w:color="auto" w:fill="FFFFFF"/>
+        <w:spacing w:after="0" w:line="240" w:lineRule="auto"/>
+        <w:rPr>
+          <w:rFonts w:ascii="Arial" w:eastAsia="Times New Roman" w:hAnsi="Arial" w:cs="Arial"/>
+          <w:color w:val="222222"/>
+          <w:sz w:val="24"/>
+          <w:szCs w:val="24"/>
+        </w:rPr>
+      </w:pPr>
+    </w:p>
+    <w:p>
+      <w:pPr>
+        <w:shd w:val="clear" w:color="auto" w:fill="FFFFFF"/>
+        <w:spacing w:after="0" w:line="240" w:lineRule="auto"/>
+        <w:rPr>
+          <w:rFonts w:ascii="Arial" w:eastAsia="Times New Roman" w:hAnsi="Arial" w:cs="Arial"/>
+          <w:color w:val="222222"/>
+          <w:sz w:val="24"/>
+          <w:szCs w:val="24"/>
+        </w:rPr>
+      </w:pPr>
+      <w:r>
+        <w:rPr>
+          <w:rFonts w:ascii="Arial" w:eastAsia="Times New Roman" w:hAnsi="Arial" w:cs="Arial"/>
+          <w:color w:val="222222"/>
+          <w:sz w:val="24"/>
+          <w:szCs w:val="24"/>
+        </w:rPr>
+        <w:t>Many of the equations in the PET update are difficult to read then they are long and subsequently wrapped.  I've commented on these in the pdf.</w:t>
+      </w:r>
+    </w:p>
+    <w:p>
+      <w:pPr>
+        <w:shd w:val="clear" w:color="auto" w:fill="FFFFFF"/>
+        <w:spacing w:after="0" w:line="240" w:lineRule="auto"/>
+        <w:rPr>
+          <w:rFonts w:ascii="Arial" w:eastAsia="Times New Roman" w:hAnsi="Arial" w:cs="Arial"/>
+          <w:color w:val="222222"/>
+          <w:sz w:val="24"/>
+          <w:szCs w:val="24"/>
+        </w:rPr>
+      </w:pPr>
+    </w:p>
+    <w:p>
+      <w:pPr>
+        <w:shd w:val="clear" w:color="auto" w:fill="FFFFFF"/>
+        <w:spacing w:after="0" w:line="240" w:lineRule="auto"/>
+        <w:rPr>
+          <w:rFonts w:ascii="Arial" w:eastAsia="Times New Roman" w:hAnsi="Arial" w:cs="Arial"/>
+          <w:color w:val="222222"/>
+          <w:sz w:val="24"/>
+          <w:szCs w:val="24"/>
+        </w:rPr>
+      </w:pPr>
+      <w:r>
+        <w:rPr>
+          <w:rFonts w:ascii="Arial" w:eastAsia="Times New Roman" w:hAnsi="Arial" w:cs="Arial"/>
+          <w:color w:val="00B0F0"/>
+          <w:sz w:val="24"/>
+          <w:szCs w:val="24"/>
+        </w:rPr>
+        <w:t>Author response: we have incorporated your editorial suggestions in the Update with responses to each comment included in the PDF version you provided.</w:t>
+      </w:r>
+    </w:p>
+    <w:p>
+      <w:pPr>
+        <w:shd w:val="clear" w:color="auto" w:fill="FFFFFF"/>
+        <w:spacing w:after="0" w:line="240" w:lineRule="auto"/>
+        <w:rPr>
+          <w:rFonts w:ascii="Arial" w:eastAsia="Times New Roman" w:hAnsi="Arial" w:cs="Arial"/>
+          <w:color w:val="222222"/>
+          <w:sz w:val="24"/>
+          <w:szCs w:val="24"/>
+        </w:rPr>
+      </w:pPr>
+    </w:p>
+    <w:p>
+      <w:pPr>
+        <w:shd w:val="clear" w:color="auto" w:fill="FFFFFF"/>
+        <w:spacing w:after="0" w:line="240" w:lineRule="auto"/>
+        <w:rPr>
+          <w:rFonts w:ascii="Arial" w:eastAsia="Times New Roman" w:hAnsi="Arial" w:cs="Arial"/>
+          <w:color w:val="222222"/>
+          <w:sz w:val="24"/>
+          <w:szCs w:val="24"/>
+        </w:rPr>
+      </w:pPr>
+      <w:r>
+        <w:rPr>
+          <w:rFonts w:ascii="Arial" w:eastAsia="Times New Roman" w:hAnsi="Arial" w:cs="Arial"/>
+          <w:color w:val="222222"/>
+          <w:sz w:val="24"/>
+          <w:szCs w:val="24"/>
+        </w:rPr>
         <w:t>I checked all the readme.txt files and had no comments on them.</w:t>
       </w:r>
     </w:p>
@@ -544,7 +648,6 @@
           <w:sz w:val="24"/>
           <w:szCs w:val="24"/>
         </w:rPr>
-        <w:lastRenderedPageBreak/>
         <w:t>I made sure that all the links worked</w:t>
       </w:r>
     </w:p>
@@ -611,7 +714,27 @@
           <w:sz w:val="24"/>
           <w:szCs w:val="24"/>
         </w:rPr>
-        <w:t>If there is anything else you would like me to review or check please let me know - happy to do it.</w:t>
+        <w:t xml:space="preserve">If there is anything </w:t>
+      </w:r>
+      <w:proofErr w:type="gramStart"/>
+      <w:r>
+        <w:rPr>
+          <w:rFonts w:ascii="Arial" w:eastAsia="Times New Roman" w:hAnsi="Arial" w:cs="Arial"/>
+          <w:color w:val="222222"/>
+          <w:sz w:val="24"/>
+          <w:szCs w:val="24"/>
+        </w:rPr>
+        <w:t>else</w:t>
+      </w:r>
+      <w:proofErr w:type="gramEnd"/>
+      <w:r>
+        <w:rPr>
+          <w:rFonts w:ascii="Arial" w:eastAsia="Times New Roman" w:hAnsi="Arial" w:cs="Arial"/>
+          <w:color w:val="222222"/>
+          <w:sz w:val="24"/>
+          <w:szCs w:val="24"/>
+        </w:rPr>
+        <w:t xml:space="preserve"> you would like me to review or check please let me know - happy to do it.</w:t>
       </w:r>
     </w:p>
     <w:p>
@@ -722,7 +845,27 @@
           <w:sz w:val="24"/>
           <w:szCs w:val="24"/>
         </w:rPr>
-        <w:t>Author response: thank you for an excellent review. We have incorporated almost all of your suggested changes to the release notes and other similar files.</w:t>
+        <w:t xml:space="preserve">Author response: thank you for an excellent review. We have incorporated almost </w:t>
+      </w:r>
+      <w:proofErr w:type="gramStart"/>
+      <w:r>
+        <w:rPr>
+          <w:rFonts w:ascii="Arial" w:eastAsia="Times New Roman" w:hAnsi="Arial" w:cs="Arial"/>
+          <w:color w:val="00B0F0"/>
+          <w:sz w:val="24"/>
+          <w:szCs w:val="24"/>
+        </w:rPr>
+        <w:t>all of</w:t>
+      </w:r>
+      <w:proofErr w:type="gramEnd"/>
+      <w:r>
+        <w:rPr>
+          <w:rFonts w:ascii="Arial" w:eastAsia="Times New Roman" w:hAnsi="Arial" w:cs="Arial"/>
+          <w:color w:val="00B0F0"/>
+          <w:sz w:val="24"/>
+          <w:szCs w:val="24"/>
+        </w:rPr>
+        <w:t xml:space="preserve"> your suggested changes to the release notes and other similar files.</w:t>
       </w:r>
     </w:p>
     <w:sectPr>

</xml_diff>